<commit_message>
Update CV of Ahaidouss and Manar
</commit_message>
<xml_diff>
--- a/Cv_equipe/Ahaidous Khadija.docx
+++ b/Cv_equipe/Ahaidous Khadija.docx
@@ -1,6 +1,6 @@
 
 <file path=word/document.xml><?xml version="1.0" encoding="utf-8"?>
-<w:document xmlns:wpc="http://schemas.microsoft.com/office/word/2010/wordprocessingCanvas" xmlns:mo="http://schemas.microsoft.com/office/mac/office/2008/main" xmlns:mc="http://schemas.openxmlformats.org/markup-compatibility/2006" xmlns:mv="urn:schemas-microsoft-com:mac:vml" xmlns:o="urn:schemas-microsoft-com:office:office" xmlns:r="http://schemas.openxmlformats.org/officeDocument/2006/relationships" xmlns:m="http://schemas.openxmlformats.org/officeDocument/2006/math" xmlns:v="urn:schemas-microsoft-com:vml" xmlns:wp14="http://schemas.microsoft.com/office/word/2010/wordprocessingDrawing" xmlns:wp="http://schemas.openxmlformats.org/drawingml/2006/wordprocessingDrawing" xmlns:w10="urn:schemas-microsoft-com:office:word" xmlns:w="http://schemas.openxmlformats.org/wordprocessingml/2006/main" xmlns:w14="http://schemas.microsoft.com/office/word/2010/wordml" xmlns:w15="http://schemas.microsoft.com/office/word/2012/wordml" xmlns:wpg="http://schemas.microsoft.com/office/word/2010/wordprocessingGroup" xmlns:wpi="http://schemas.microsoft.com/office/word/2010/wordprocessingInk" xmlns:wne="http://schemas.microsoft.com/office/word/2006/wordml" xmlns:wps="http://schemas.microsoft.com/office/word/2010/wordprocessingShape" mc:Ignorable="w14 w15 wp14">
+<w:document xmlns:wpc="http://schemas.microsoft.com/office/word/2010/wordprocessingCanvas" xmlns:cx="http://schemas.microsoft.com/office/drawing/2014/chartex" xmlns:cx1="http://schemas.microsoft.com/office/drawing/2015/9/8/chartex" xmlns:cx2="http://schemas.microsoft.com/office/drawing/2015/10/21/chartex" xmlns:cx3="http://schemas.microsoft.com/office/drawing/2016/5/9/chartex" xmlns:cx4="http://schemas.microsoft.com/office/drawing/2016/5/10/chartex" xmlns:cx5="http://schemas.microsoft.com/office/drawing/2016/5/11/chartex" xmlns:mc="http://schemas.openxmlformats.org/markup-compatibility/2006" xmlns:o="urn:schemas-microsoft-com:office:office" xmlns:r="http://schemas.openxmlformats.org/officeDocument/2006/relationships" xmlns:m="http://schemas.openxmlformats.org/officeDocument/2006/math" xmlns:v="urn:schemas-microsoft-com:vml" xmlns:wp14="http://schemas.microsoft.com/office/word/2010/wordprocessingDrawing" xmlns:wp="http://schemas.openxmlformats.org/drawingml/2006/wordprocessingDrawing" xmlns:w10="urn:schemas-microsoft-com:office:word" xmlns:w="http://schemas.openxmlformats.org/wordprocessingml/2006/main" xmlns:w14="http://schemas.microsoft.com/office/word/2010/wordml" xmlns:w15="http://schemas.microsoft.com/office/word/2012/wordml" xmlns:w16se="http://schemas.microsoft.com/office/word/2015/wordml/symex" xmlns:wpg="http://schemas.microsoft.com/office/word/2010/wordprocessingGroup" xmlns:wpi="http://schemas.microsoft.com/office/word/2010/wordprocessingInk" xmlns:wne="http://schemas.microsoft.com/office/word/2006/wordml" xmlns:wps="http://schemas.microsoft.com/office/word/2010/wordprocessingShape" mc:Ignorable="w14 w15 w16se wp14">
   <w:body>
     <w:p>
       <w:pPr>
@@ -9,30 +9,23 @@
           <w:sz w:val="32"/>
         </w:rPr>
       </w:pPr>
-    </w:p>
-    <w:p>
-      <w:pPr>
-        <w:rPr>
-          <w:b/>
-          <w:sz w:val="32"/>
-        </w:rPr>
-      </w:pPr>
       <w:r>
         <w:rPr>
           <w:b/>
           <w:noProof/>
+          <w:lang w:val="en-US" w:eastAsia="en-US"/>
         </w:rPr>
         <w:drawing>
-          <wp:anchor distT="0" distB="0" distL="114300" distR="114300" simplePos="0" relativeHeight="251658240" behindDoc="0" locked="0" layoutInCell="1" allowOverlap="1" wp14:anchorId="761DE501" wp14:editId="1E727A1F">
+          <wp:anchor distT="0" distB="0" distL="114300" distR="114300" simplePos="0" relativeHeight="251658240" behindDoc="0" locked="0" layoutInCell="1" allowOverlap="1" wp14:anchorId="761DE501" wp14:editId="22FC06A6">
             <wp:simplePos x="0" y="0"/>
             <wp:positionH relativeFrom="margin">
-              <wp:posOffset>4100195</wp:posOffset>
+              <wp:align>right</wp:align>
             </wp:positionH>
             <wp:positionV relativeFrom="margin">
-              <wp:posOffset>412115</wp:posOffset>
+              <wp:posOffset>-397510</wp:posOffset>
             </wp:positionV>
             <wp:extent cx="1423035" cy="1397000"/>
-            <wp:effectExtent l="127000" t="127000" r="126365" b="127000"/>
+            <wp:effectExtent l="133350" t="133350" r="139065" b="127000"/>
             <wp:wrapSquare wrapText="bothSides"/>
             <wp:docPr id="1" name="Image 1"/>
             <wp:cNvGraphicFramePr>
@@ -77,7 +70,7 @@
                         <a14:shadowObscured xmlns:a14="http://schemas.microsoft.com/office/drawing/2010/main"/>
                       </a:ext>
                       <a:ext uri="{FAA26D3D-D897-4be2-8F04-BA451C77F1D7}">
-                        <ma14:placeholderFlag xmlns:ma14="http://schemas.microsoft.com/office/mac/drawingml/2011/main"/>
+                        <ma14:placeholderFlag xmlns="" xmlns:mo="http://schemas.microsoft.com/office/mac/office/2008/main" xmlns:mv="urn:schemas-microsoft-com:mac:vml" xmlns:o="urn:schemas-microsoft-com:office:office" xmlns:v="urn:schemas-microsoft-com:vml" xmlns:w10="urn:schemas-microsoft-com:office:word" xmlns:w="http://schemas.openxmlformats.org/wordprocessingml/2006/main" xmlns:ma14="http://schemas.microsoft.com/office/mac/drawingml/2011/main"/>
                       </a:ext>
                     </a:extLst>
                   </pic:spPr>
@@ -87,313 +80,258 @@
           </wp:anchor>
         </w:drawing>
       </w:r>
-    </w:p>
-    <w:p>
-      <w:pPr>
+      <w:r>
         <w:rPr>
           <w:b/>
           <w:sz w:val="32"/>
         </w:rPr>
-      </w:pPr>
-    </w:p>
-    <w:p>
-      <w:pPr>
-        <w:rPr>
-          <w:b/>
-          <w:sz w:val="32"/>
-        </w:rPr>
-      </w:pPr>
-      <w:r>
-        <w:rPr>
-          <w:b/>
-          <w:sz w:val="32"/>
-        </w:rPr>
-        <w:t xml:space="preserve">AHAIDOUS Khadija </w:t>
-      </w:r>
-    </w:p>
-    <w:p>
-      <w:pPr>
-        <w:spacing w:line="360" w:lineRule="auto"/>
-        <w:rPr>
-          <w:sz w:val="28"/>
-        </w:rPr>
-      </w:pPr>
-      <w:r>
-        <w:rPr>
-          <w:sz w:val="28"/>
-        </w:rPr>
-        <w:t>20 ans</w:t>
-      </w:r>
-    </w:p>
-    <w:p>
-      <w:pPr>
-        <w:rPr>
-          <w:sz w:val="28"/>
-        </w:rPr>
-      </w:pPr>
-      <w:r>
-        <w:rPr>
-          <w:sz w:val="28"/>
-        </w:rPr>
-        <w:t>232, Rue 12, Drissia 1, Casablanca</w:t>
-      </w:r>
-    </w:p>
-    <w:p>
-      <w:pPr>
-        <w:rPr>
-          <w:sz w:val="28"/>
-        </w:rPr>
-      </w:pPr>
-      <w:r>
-        <w:rPr>
-          <w:sz w:val="28"/>
-        </w:rPr>
-        <w:t xml:space="preserve">Tel : </w:t>
-      </w:r>
-      <w:r>
-        <w:rPr>
-          <w:sz w:val="28"/>
-        </w:rPr>
-        <w:t>+212 6 -34-73-09-03</w:t>
-      </w:r>
-    </w:p>
-    <w:p>
-      <w:pPr>
-        <w:rPr>
-          <w:sz w:val="28"/>
-        </w:rPr>
-      </w:pPr>
-      <w:r>
-        <w:rPr>
-          <w:sz w:val="28"/>
-        </w:rPr>
-        <w:t xml:space="preserve">Email : </w:t>
-      </w:r>
-      <w:r>
-        <w:rPr>
-          <w:sz w:val="28"/>
-        </w:rPr>
-        <w:t>k.ahaidous@gmail.com</w:t>
-      </w:r>
-    </w:p>
-    <w:p>
-      <w:r>
-        <w:rPr>
-          <w:noProof/>
-        </w:rPr>
-        <mc:AlternateContent>
-          <mc:Choice Requires="wps">
-            <w:drawing>
-              <wp:anchor distT="0" distB="0" distL="114300" distR="114300" simplePos="0" relativeHeight="251659264" behindDoc="0" locked="0" layoutInCell="1" allowOverlap="1" wp14:anchorId="5B60E538" wp14:editId="24852FEF">
-                <wp:simplePos x="0" y="0"/>
-                <wp:positionH relativeFrom="column">
-                  <wp:posOffset>-47625</wp:posOffset>
-                </wp:positionH>
-                <wp:positionV relativeFrom="paragraph">
-                  <wp:posOffset>139065</wp:posOffset>
-                </wp:positionV>
-                <wp:extent cx="4686300" cy="0"/>
-                <wp:effectExtent l="0" t="0" r="12700" b="25400"/>
-                <wp:wrapNone/>
-                <wp:docPr id="2" name="Connecteur droit 2"/>
-                <wp:cNvGraphicFramePr/>
-                <a:graphic xmlns:a="http://schemas.openxmlformats.org/drawingml/2006/main">
-                  <a:graphicData uri="http://schemas.microsoft.com/office/word/2010/wordprocessingShape">
-                    <wps:wsp>
-                      <wps:cNvCnPr/>
-                      <wps:spPr>
-                        <a:xfrm>
-                          <a:off x="0" y="0"/>
-                          <a:ext cx="4686300" cy="0"/>
-                        </a:xfrm>
-                        <a:prstGeom prst="line">
-                          <a:avLst/>
-                        </a:prstGeom>
-                      </wps:spPr>
-                      <wps:style>
-                        <a:lnRef idx="1">
-                          <a:schemeClr val="dk1"/>
-                        </a:lnRef>
-                        <a:fillRef idx="0">
-                          <a:schemeClr val="dk1"/>
-                        </a:fillRef>
-                        <a:effectRef idx="0">
-                          <a:schemeClr val="dk1"/>
-                        </a:effectRef>
-                        <a:fontRef idx="minor">
-                          <a:schemeClr val="tx1"/>
-                        </a:fontRef>
-                      </wps:style>
-                      <wps:bodyPr/>
-                    </wps:wsp>
-                  </a:graphicData>
-                </a:graphic>
-              </wp:anchor>
-            </w:drawing>
-          </mc:Choice>
-          <mc:Fallback>
-            <w:pict>
-              <v:line w14:anchorId="176E3B2B" id="Connecteur_x0020_droit_x0020_2" o:spid="_x0000_s1026" style="position:absolute;z-index:251659264;visibility:visible;mso-wrap-style:square;mso-wrap-distance-left:9pt;mso-wrap-distance-top:0;mso-wrap-distance-right:9pt;mso-wrap-distance-bottom:0;mso-position-horizontal:absolute;mso-position-horizontal-relative:text;mso-position-vertical:absolute;mso-position-vertical-relative:text" from="-3.75pt,10.95pt" to="365.25pt,10.95pt" o:gfxdata="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" strokecolor="black [3200]" strokeweight=".5pt">
-                <v:stroke joinstyle="miter"/>
-              </v:line>
-            </w:pict>
-          </mc:Fallback>
-        </mc:AlternateContent>
-      </w:r>
-      <w:r>
-        <w:tab/>
-      </w:r>
-      <w:r>
-        <w:tab/>
-      </w:r>
-      <w:r>
-        <w:tab/>
-      </w:r>
-      <w:r>
-        <w:tab/>
-      </w:r>
-      <w:r>
-        <w:tab/>
-      </w:r>
-      <w:r>
-        <w:tab/>
-      </w:r>
-      <w:r>
-        <w:tab/>
-      </w:r>
-      <w:r>
-        <w:tab/>
-      </w:r>
-      <w:r>
-        <w:tab/>
-      </w:r>
-      <w:r>
-        <w:tab/>
-      </w:r>
-      <w:r>
-        <w:tab/>
-      </w:r>
-      <w:r>
-        <w:tab/>
-      </w:r>
-      <w:r>
-        <w:tab/>
-      </w:r>
-      <w:r>
-        <w:tab/>
-      </w:r>
-      <w:r>
-        <w:tab/>
-      </w:r>
-      <w:r>
-        <w:tab/>
-      </w:r>
-      <w:r>
-        <w:tab/>
-      </w:r>
-      <w:r>
-        <w:tab/>
-      </w:r>
-      <w:r>
-        <w:tab/>
-      </w:r>
-      <w:r>
-        <w:tab/>
-      </w:r>
-    </w:p>
-    <w:p>
-      <w:pPr>
-        <w:spacing w:line="276" w:lineRule="auto"/>
-        <w:rPr>
-          <w:b/>
-          <w:sz w:val="28"/>
-        </w:rPr>
-      </w:pPr>
-      <w:r>
-        <w:rPr>
-          <w:b/>
-          <w:sz w:val="28"/>
-        </w:rPr>
-        <w:t>Formations et Expériences :</w:t>
-      </w:r>
-      <w:r>
-        <w:br/>
-      </w:r>
-      <w:r>
-        <w:tab/>
-      </w:r>
-      <w:r>
-        <w:rPr>
-          <w:b/>
-        </w:rPr>
-        <w:t>2016 </w:t>
-      </w:r>
-      <w:r>
-        <w:t xml:space="preserve">: Première année de cycle master </w:t>
-      </w:r>
-    </w:p>
-    <w:p>
-      <w:pPr>
-        <w:rPr>
-          <w:i/>
-          <w:sz w:val="22"/>
-        </w:rPr>
-      </w:pPr>
-      <w:r>
-        <w:tab/>
-      </w:r>
-      <w:r>
-        <w:tab/>
-      </w:r>
-      <w:r>
-        <w:rPr>
-          <w:i/>
-          <w:sz w:val="22"/>
-        </w:rPr>
-        <w:t>Faculté des sciences Ain Chock - Master spécialisé Big Data and Cloud Computing</w:t>
-      </w:r>
-    </w:p>
-    <w:p>
-      <w:pPr>
-        <w:spacing w:line="276" w:lineRule="auto"/>
-        <w:rPr>
-          <w:sz w:val="22"/>
-        </w:rPr>
-      </w:pPr>
-      <w:r>
-        <w:rPr>
-          <w:sz w:val="22"/>
-        </w:rPr>
-        <w:tab/>
-      </w:r>
-      <w:r>
-        <w:rPr>
-          <w:b/>
-        </w:rPr>
-        <w:t>2016</w:t>
-      </w:r>
-      <w:r>
-        <w:t xml:space="preserve"> : Stage d’initiation - </w:t>
-      </w:r>
-      <w:r>
-        <w:rPr>
-          <w:i/>
-          <w:sz w:val="22"/>
-        </w:rPr>
-        <w:t>Involys</w:t>
+        <w:t>AHAI</w:t>
       </w:r>
       <w:bookmarkStart w:id="0" w:name="_GoBack"/>
       <w:bookmarkEnd w:id="0"/>
       <w:r>
         <w:rPr>
-          <w:sz w:val="22"/>
-        </w:rPr>
+          <w:b/>
+          <w:sz w:val="32"/>
+        </w:rPr>
+        <w:t xml:space="preserve">DOUS Khadija </w:t>
+      </w:r>
+    </w:p>
+    <w:p>
+      <w:pPr>
+        <w:rPr>
+          <w:sz w:val="28"/>
+        </w:rPr>
+      </w:pPr>
+      <w:r>
+        <w:rPr>
+          <w:sz w:val="28"/>
+        </w:rPr>
+        <w:t>Rédacteur Web</w:t>
+      </w:r>
+    </w:p>
+    <w:p>
+      <w:pPr>
+        <w:rPr>
+          <w:sz w:val="28"/>
+        </w:rPr>
+      </w:pPr>
+      <w:r>
+        <w:rPr>
+          <w:sz w:val="28"/>
+        </w:rPr>
+        <w:t xml:space="preserve">Tel : </w:t>
+      </w:r>
+      <w:r>
+        <w:rPr>
+          <w:sz w:val="28"/>
+        </w:rPr>
+        <w:t>+212 6 -34-73-09-03</w:t>
+      </w:r>
+    </w:p>
+    <w:p>
+      <w:pPr>
+        <w:rPr>
+          <w:sz w:val="28"/>
+        </w:rPr>
+      </w:pPr>
+      <w:r>
+        <w:rPr>
+          <w:sz w:val="28"/>
+        </w:rPr>
+        <w:t xml:space="preserve">Email : </w:t>
+      </w:r>
+      <w:r>
+        <w:rPr>
+          <w:sz w:val="28"/>
+        </w:rPr>
+        <w:t>k.ahaidous@gmail.com</w:t>
+      </w:r>
+    </w:p>
+    <w:p>
+      <w:pPr>
+        <w:spacing w:line="276" w:lineRule="auto"/>
+      </w:pPr>
+    </w:p>
+    <w:p>
+      <w:pPr>
+        <w:spacing w:line="276" w:lineRule="auto"/>
+      </w:pPr>
+    </w:p>
+    <w:p>
+      <w:pPr>
+        <w:spacing w:line="276" w:lineRule="auto"/>
+        <w:rPr>
+          <w:b/>
+          <w:sz w:val="28"/>
+        </w:rPr>
+      </w:pPr>
+      <w:r>
+        <w:rPr>
+          <w:b/>
+          <w:sz w:val="28"/>
+        </w:rPr>
+        <w:t>Profil</w:t>
+      </w:r>
+    </w:p>
+    <w:p>
+      <w:pPr>
+        <w:spacing w:line="276" w:lineRule="auto"/>
+      </w:pPr>
+      <w:r>
+        <w:t>Je</w:t>
+      </w:r>
+      <w:r>
+        <w:t xml:space="preserve"> produi</w:t>
+      </w:r>
+      <w:r>
+        <w:t>s</w:t>
+      </w:r>
+      <w:r>
+        <w:t xml:space="preserve"> des contenus rédactionnels adaptés au </w:t>
+      </w:r>
+      <w:r>
+        <w:t>W</w:t>
+      </w:r>
+      <w:r>
+        <w:t>eb :</w:t>
+      </w:r>
+      <w:r>
+        <w:t xml:space="preserve"> l'écriture doit être concise, rapidement compréhensible et le style dynamique. Cette écriture doit également prendre en compte la dimension interactive du web (commentaires, liens hypertextes...) et correspondre aux exigences des moteurs de recherche (densité de mots-clés, liens hypertextes...). </w:t>
+      </w:r>
+    </w:p>
+    <w:p>
+      <w:pPr>
+        <w:spacing w:line="276" w:lineRule="auto"/>
+      </w:pPr>
+      <w:r>
+        <w:t>Je</w:t>
+      </w:r>
+      <w:r>
         <w:t xml:space="preserve"> </w:t>
       </w:r>
+      <w:r>
+        <w:t>suis</w:t>
+      </w:r>
+      <w:r>
+        <w:t xml:space="preserve"> aussi familier </w:t>
+      </w:r>
+      <w:r>
+        <w:t xml:space="preserve">avec </w:t>
+      </w:r>
+      <w:r>
+        <w:t xml:space="preserve">des techniques de référencement naturel et </w:t>
+      </w:r>
+      <w:r>
+        <w:t>entrain d’apprendre le développement Web</w:t>
+      </w:r>
+      <w:r>
+        <w:t>.</w:t>
+      </w:r>
+      <w:r>
+        <w:t xml:space="preserve"> </w:t>
+      </w:r>
     </w:p>
     <w:p>
       <w:pPr>
         <w:spacing w:line="276" w:lineRule="auto"/>
+        <w:rPr>
+          <w:b/>
+          <w:sz w:val="28"/>
+        </w:rPr>
+      </w:pPr>
+    </w:p>
+    <w:p>
+      <w:pPr>
+        <w:spacing w:line="276" w:lineRule="auto"/>
+        <w:rPr>
+          <w:b/>
+          <w:sz w:val="28"/>
+        </w:rPr>
+      </w:pPr>
+      <w:r>
+        <w:rPr>
+          <w:b/>
+          <w:sz w:val="28"/>
+        </w:rPr>
+        <w:t>Formations et Expériences :</w:t>
+      </w:r>
+      <w:r>
+        <w:br/>
+      </w:r>
+      <w:r>
+        <w:tab/>
+      </w:r>
+      <w:r>
+        <w:rPr>
+          <w:b/>
+        </w:rPr>
+        <w:t>2016 </w:t>
+      </w:r>
+      <w:r>
+        <w:t xml:space="preserve">: Première année de cycle master </w:t>
+      </w:r>
+    </w:p>
+    <w:p>
+      <w:pPr>
+        <w:rPr>
+          <w:i/>
+          <w:sz w:val="22"/>
+        </w:rPr>
+      </w:pPr>
+      <w:r>
+        <w:tab/>
+      </w:r>
+      <w:r>
+        <w:tab/>
+      </w:r>
+      <w:r>
+        <w:rPr>
+          <w:i/>
+          <w:sz w:val="22"/>
+        </w:rPr>
+        <w:t>Faculté des sciences Ain Chock - Master spécialisé Big Data and Cloud Computing</w:t>
+      </w:r>
+    </w:p>
+    <w:p>
+      <w:pPr>
+        <w:spacing w:line="276" w:lineRule="auto"/>
+        <w:rPr>
+          <w:sz w:val="22"/>
+        </w:rPr>
+      </w:pPr>
+      <w:r>
+        <w:rPr>
+          <w:sz w:val="22"/>
+        </w:rPr>
+        <w:tab/>
+      </w:r>
+      <w:r>
+        <w:rPr>
+          <w:b/>
+        </w:rPr>
+        <w:t>2016</w:t>
+      </w:r>
+      <w:r>
+        <w:t xml:space="preserve"> : Stage d’initiation - </w:t>
+      </w:r>
+      <w:r>
+        <w:rPr>
+          <w:i/>
+          <w:sz w:val="22"/>
+        </w:rPr>
+        <w:t>Involys</w:t>
+      </w:r>
+      <w:r>
+        <w:rPr>
+          <w:sz w:val="22"/>
+        </w:rPr>
+        <w:t xml:space="preserve"> </w:t>
+      </w:r>
+    </w:p>
+    <w:p>
+      <w:pPr>
+        <w:spacing w:line="276" w:lineRule="auto"/>
       </w:pPr>
       <w:r>
         <w:tab/>
@@ -547,7 +485,19 @@
         <w:t xml:space="preserve">Développement web : </w:t>
       </w:r>
       <w:r>
-        <w:t xml:space="preserve">HTML – CSS – JavaScript – PHP – MySQL </w:t>
+        <w:t xml:space="preserve">HTML – CSS – JavaScript – PHP – </w:t>
+      </w:r>
+      <w:r>
+        <w:t>WordPress</w:t>
+      </w:r>
+      <w:r>
+        <w:t xml:space="preserve"> – </w:t>
+      </w:r>
+      <w:r>
+        <w:t>SEO</w:t>
+      </w:r>
+      <w:r>
+        <w:t xml:space="preserve"> </w:t>
       </w:r>
     </w:p>
     <w:p>
@@ -611,6 +561,9 @@
       <w:r>
         <w:t xml:space="preserve">SQL </w:t>
       </w:r>
+      <w:r>
+        <w:t>– MySQL</w:t>
+      </w:r>
     </w:p>
     <w:p>
       <w:r>
@@ -712,63 +665,63 @@
       </w:r>
     </w:p>
     <w:p>
-      <w:pPr>
-        <w:rPr>
-          <w:sz w:val="22"/>
-        </w:rPr>
-      </w:pPr>
-      <w:r>
-        <w:rPr>
-          <w:sz w:val="22"/>
-        </w:rPr>
-        <w:tab/>
-      </w:r>
-      <w:r>
-        <w:t xml:space="preserve">Lecture – Photographie – Développement personnel </w:t>
-      </w:r>
-    </w:p>
-    <w:p/>
-    <w:p>
-      <w:pPr>
-        <w:rPr>
-          <w:sz w:val="22"/>
-        </w:rPr>
-      </w:pPr>
-    </w:p>
-    <w:p>
-      <w:pPr>
-        <w:rPr>
-          <w:sz w:val="22"/>
-        </w:rPr>
-      </w:pPr>
-      <w:r>
-        <w:rPr>
-          <w:sz w:val="22"/>
-        </w:rPr>
-        <w:tab/>
-      </w:r>
-    </w:p>
-    <w:p>
-      <w:pPr>
-        <w:rPr>
-          <w:sz w:val="22"/>
-        </w:rPr>
-      </w:pPr>
-    </w:p>
-    <w:p/>
+      <w:r>
+        <w:rPr>
+          <w:sz w:val="22"/>
+        </w:rPr>
+        <w:tab/>
+      </w:r>
+      <w:r>
+        <w:t>Lecture</w:t>
+      </w:r>
+    </w:p>
+    <w:p>
+      <w:pPr>
+        <w:rPr>
+          <w:sz w:val="22"/>
+        </w:rPr>
+      </w:pPr>
+      <w:r>
+        <w:tab/>
+      </w:r>
+      <w:r>
+        <w:rPr>
+          <w:sz w:val="22"/>
+        </w:rPr>
+        <w:t>Photographie</w:t>
+      </w:r>
+    </w:p>
+    <w:p>
+      <w:pPr>
+        <w:rPr>
+          <w:sz w:val="22"/>
+        </w:rPr>
+      </w:pPr>
+      <w:r>
+        <w:rPr>
+          <w:sz w:val="22"/>
+        </w:rPr>
+        <w:tab/>
+      </w:r>
+      <w:r>
+        <w:rPr>
+          <w:sz w:val="22"/>
+        </w:rPr>
+        <w:t xml:space="preserve">Développement personnel </w:t>
+      </w:r>
+    </w:p>
     <w:sectPr>
       <w:pgSz w:w="11900" w:h="16840"/>
       <w:pgMar w:top="1418" w:right="1418" w:bottom="1418" w:left="1418" w:header="709" w:footer="709" w:gutter="0"/>
       <w:cols w:space="708"/>
       <w:docGrid w:linePitch="360"/>
-      <w:printerSettings r:id="rId5"/>
     </w:sectPr>
   </w:body>
 </w:document>
 </file>
 
 <file path=word/styles.xml><?xml version="1.0" encoding="utf-8"?>
-<w:styles xmlns:mc="http://schemas.openxmlformats.org/markup-compatibility/2006" xmlns:r="http://schemas.openxmlformats.org/officeDocument/2006/relationships" xmlns:w="http://schemas.openxmlformats.org/wordprocessingml/2006/main" xmlns:w14="http://schemas.microsoft.com/office/word/2010/wordml" xmlns:w15="http://schemas.microsoft.com/office/word/2012/wordml" mc:Ignorable="w14 w15">
+<w:styles xmlns:mc="http://schemas.openxmlformats.org/markup-compatibility/2006" xmlns:r="http://schemas.openxmlformats.org/officeDocument/2006/relationships" xmlns:w="http://schemas.openxmlformats.org/wordprocessingml/2006/main" xmlns:w14="http://schemas.microsoft.com/office/word/2010/wordml" xmlns:w15="http://schemas.microsoft.com/office/word/2012/wordml" xmlns:w16se="http://schemas.microsoft.com/office/word/2015/wordml/symex" mc:Ignorable="w14 w15 w16se">
   <w:docDefaults>
     <w:rPrDefault>
       <w:rPr>
@@ -780,7 +733,7 @@
     </w:rPrDefault>
     <w:pPrDefault/>
   </w:docDefaults>
-  <w:latentStyles w:defLockedState="0" w:defUIPriority="99" w:defSemiHidden="0" w:defUnhideWhenUsed="0" w:defQFormat="0" w:count="380">
+  <w:latentStyles w:defLockedState="0" w:defUIPriority="99" w:defSemiHidden="0" w:defUnhideWhenUsed="0" w:defQFormat="0" w:count="374">
     <w:lsdException w:name="Normal" w:uiPriority="0" w:qFormat="1"/>
     <w:lsdException w:name="heading 1" w:uiPriority="9" w:qFormat="1"/>
     <w:lsdException w:name="heading 2" w:semiHidden="1" w:uiPriority="9" w:unhideWhenUsed="1" w:qFormat="1"/>
@@ -937,15 +890,6 @@
     <w:lsdException w:name="Balloon Text" w:semiHidden="1" w:unhideWhenUsed="1"/>
     <w:lsdException w:name="Table Grid" w:uiPriority="39"/>
     <w:lsdException w:name="Table Theme" w:semiHidden="1" w:unhideWhenUsed="1"/>
-    <w:lsdException w:name="Note Level 1" w:semiHidden="1" w:unhideWhenUsed="1"/>
-    <w:lsdException w:name="Note Level 2" w:semiHidden="1" w:unhideWhenUsed="1"/>
-    <w:lsdException w:name="Note Level 3" w:semiHidden="1" w:unhideWhenUsed="1"/>
-    <w:lsdException w:name="Note Level 4" w:semiHidden="1" w:unhideWhenUsed="1"/>
-    <w:lsdException w:name="Note Level 5" w:semiHidden="1" w:unhideWhenUsed="1"/>
-    <w:lsdException w:name="Note Level 6" w:semiHidden="1" w:unhideWhenUsed="1"/>
-    <w:lsdException w:name="Note Level 7" w:semiHidden="1" w:unhideWhenUsed="1"/>
-    <w:lsdException w:name="Note Level 8" w:semiHidden="1" w:unhideWhenUsed="1"/>
-    <w:lsdException w:name="Note Level 9" w:semiHidden="1" w:unhideWhenUsed="1"/>
     <w:lsdException w:name="Placeholder Text" w:semiHidden="1"/>
     <w:lsdException w:name="No Spacing" w:uiPriority="1" w:qFormat="1"/>
     <w:lsdException w:name="Light Shading" w:uiPriority="60"/>
@@ -1169,13 +1113,13 @@
       <w:lang w:val="fr-FR"/>
     </w:rPr>
   </w:style>
-  <w:style w:type="character" w:default="1" w:styleId="Policepardfaut">
+  <w:style w:type="character" w:default="1" w:styleId="DefaultParagraphFont">
     <w:name w:val="Default Paragraph Font"/>
     <w:uiPriority w:val="1"/>
     <w:semiHidden/>
     <w:unhideWhenUsed/>
   </w:style>
-  <w:style w:type="table" w:default="1" w:styleId="TableauNormal">
+  <w:style w:type="table" w:default="1" w:styleId="TableNormal">
     <w:name w:val="Normal Table"/>
     <w:uiPriority w:val="99"/>
     <w:semiHidden/>
@@ -1190,7 +1134,7 @@
       </w:tblCellMar>
     </w:tblPr>
   </w:style>
-  <w:style w:type="numbering" w:default="1" w:styleId="Aucuneliste">
+  <w:style w:type="numbering" w:default="1" w:styleId="NoList">
     <w:name w:val="No List"/>
     <w:uiPriority w:val="99"/>
     <w:semiHidden/>

</xml_diff>

<commit_message>
Update docs with new stuff
</commit_message>
<xml_diff>
--- a/Cv_equipe/Ahaidous Khadija.docx
+++ b/Cv_equipe/Ahaidous Khadija.docx
@@ -70,7 +70,7 @@
                         <a14:shadowObscured xmlns:a14="http://schemas.microsoft.com/office/drawing/2010/main"/>
                       </a:ext>
                       <a:ext uri="{FAA26D3D-D897-4be2-8F04-BA451C77F1D7}">
-                        <ma14:placeholderFlag xmlns="" xmlns:mo="http://schemas.microsoft.com/office/mac/office/2008/main" xmlns:mv="urn:schemas-microsoft-com:mac:vml" xmlns:o="urn:schemas-microsoft-com:office:office" xmlns:v="urn:schemas-microsoft-com:vml" xmlns:w10="urn:schemas-microsoft-com:office:word" xmlns:w="http://schemas.openxmlformats.org/wordprocessingml/2006/main" xmlns:ma14="http://schemas.microsoft.com/office/mac/drawingml/2011/main"/>
+                        <ma14:placeholderFlag xmlns:ma14="http://schemas.microsoft.com/office/mac/drawingml/2011/main" xmlns:w="http://schemas.openxmlformats.org/wordprocessingml/2006/main" xmlns:w10="urn:schemas-microsoft-com:office:word" xmlns:v="urn:schemas-microsoft-com:vml" xmlns:o="urn:schemas-microsoft-com:office:office" xmlns:mv="urn:schemas-microsoft-com:mac:vml" xmlns:mo="http://schemas.microsoft.com/office/mac/office/2008/main" xmlns=""/>
                       </a:ext>
                     </a:extLst>
                   </pic:spPr>
@@ -85,369 +85,455 @@
           <w:b/>
           <w:sz w:val="32"/>
         </w:rPr>
-        <w:t>AHAI</w:t>
+        <w:t xml:space="preserve">AHAIDOUS Khadija </w:t>
+      </w:r>
+    </w:p>
+    <w:p>
+      <w:pPr>
+        <w:rPr>
+          <w:sz w:val="28"/>
+        </w:rPr>
+      </w:pPr>
+      <w:r>
+        <w:rPr>
+          <w:sz w:val="28"/>
+        </w:rPr>
+        <w:t>Rédacteur Web</w:t>
+      </w:r>
+    </w:p>
+    <w:p>
+      <w:pPr>
+        <w:rPr>
+          <w:sz w:val="28"/>
+        </w:rPr>
+      </w:pPr>
+      <w:r>
+        <w:rPr>
+          <w:sz w:val="28"/>
+        </w:rPr>
+        <w:t xml:space="preserve">Tel : </w:t>
+      </w:r>
+      <w:r>
+        <w:rPr>
+          <w:sz w:val="28"/>
+        </w:rPr>
+        <w:t>+212 6 -34-73-09-03</w:t>
+      </w:r>
+    </w:p>
+    <w:p>
+      <w:pPr>
+        <w:rPr>
+          <w:sz w:val="28"/>
+        </w:rPr>
+      </w:pPr>
+      <w:r>
+        <w:rPr>
+          <w:sz w:val="28"/>
+        </w:rPr>
+        <w:t xml:space="preserve">Email : </w:t>
+      </w:r>
+      <w:r>
+        <w:rPr>
+          <w:sz w:val="28"/>
+        </w:rPr>
+        <w:t>k.ahaidous@gmail.com</w:t>
+      </w:r>
+    </w:p>
+    <w:p>
+      <w:pPr>
+        <w:spacing w:line="276" w:lineRule="auto"/>
+      </w:pPr>
+    </w:p>
+    <w:p>
+      <w:pPr>
+        <w:spacing w:line="276" w:lineRule="auto"/>
+      </w:pPr>
+    </w:p>
+    <w:p>
+      <w:pPr>
+        <w:spacing w:line="276" w:lineRule="auto"/>
+        <w:rPr>
+          <w:b/>
+          <w:sz w:val="28"/>
+        </w:rPr>
+      </w:pPr>
+      <w:r>
+        <w:rPr>
+          <w:b/>
+          <w:sz w:val="28"/>
+        </w:rPr>
+        <w:t>Profil</w:t>
+      </w:r>
+    </w:p>
+    <w:p>
+      <w:pPr>
+        <w:spacing w:line="276" w:lineRule="auto"/>
+      </w:pPr>
+      <w:r>
+        <w:t>Je</w:t>
+      </w:r>
+      <w:r>
+        <w:t xml:space="preserve"> produi</w:t>
+      </w:r>
+      <w:r>
+        <w:t>s</w:t>
+      </w:r>
+      <w:r>
+        <w:t xml:space="preserve"> des contenus rédactionnels adaptés au </w:t>
+      </w:r>
+      <w:r>
+        <w:t>W</w:t>
+      </w:r>
+      <w:r>
+        <w:t>eb :</w:t>
+      </w:r>
+      <w:r>
+        <w:t xml:space="preserve"> l'écriture doit être concise, rapidement compréhensible et le style dynamique. Cette écriture doit également prendre en compte la dimension interactive du web (commentaires, liens hypertextes...) et correspondre aux exigences des moteurs de recherche (densité de mots-clés, liens hypertextes...). </w:t>
+      </w:r>
+    </w:p>
+    <w:p>
+      <w:pPr>
+        <w:spacing w:line="276" w:lineRule="auto"/>
+      </w:pPr>
+      <w:r>
+        <w:t>Je</w:t>
+      </w:r>
+      <w:r>
+        <w:t xml:space="preserve"> </w:t>
+      </w:r>
+      <w:r>
+        <w:t>suis</w:t>
+      </w:r>
+      <w:r>
+        <w:t xml:space="preserve"> aussi familier </w:t>
+      </w:r>
+      <w:r>
+        <w:t xml:space="preserve">avec </w:t>
+      </w:r>
+      <w:r>
+        <w:t xml:space="preserve">des techniques de référencement naturel et </w:t>
+      </w:r>
+      <w:r>
+        <w:t>entrain d’apprendre le développement Web</w:t>
+      </w:r>
+      <w:r>
+        <w:t>.</w:t>
+      </w:r>
+      <w:r>
+        <w:t xml:space="preserve"> </w:t>
+      </w:r>
+    </w:p>
+    <w:p>
+      <w:pPr>
+        <w:spacing w:line="276" w:lineRule="auto"/>
+        <w:rPr>
+          <w:b/>
+          <w:sz w:val="28"/>
+        </w:rPr>
+      </w:pPr>
+    </w:p>
+    <w:p>
+      <w:pPr>
+        <w:spacing w:line="276" w:lineRule="auto"/>
+        <w:rPr>
+          <w:b/>
+          <w:sz w:val="28"/>
+        </w:rPr>
+      </w:pPr>
+      <w:r>
+        <w:rPr>
+          <w:b/>
+          <w:sz w:val="28"/>
+        </w:rPr>
+        <w:t>Formations et Expériences :</w:t>
+      </w:r>
+      <w:r>
+        <w:br/>
+      </w:r>
+      <w:r>
+        <w:tab/>
+      </w:r>
+      <w:r>
+        <w:rPr>
+          <w:b/>
+        </w:rPr>
+        <w:t>2016 </w:t>
+      </w:r>
+      <w:r>
+        <w:t>:</w:t>
+      </w:r>
+      <w:r>
+        <w:tab/>
+      </w:r>
+      <w:r>
+        <w:t xml:space="preserve">Première année de cycle master </w:t>
+      </w:r>
+    </w:p>
+    <w:p>
+      <w:pPr>
+        <w:rPr>
+          <w:i/>
+          <w:sz w:val="22"/>
+        </w:rPr>
+      </w:pPr>
+      <w:r>
+        <w:tab/>
+      </w:r>
+      <w:r>
+        <w:tab/>
+      </w:r>
+      <w:r>
+        <w:rPr>
+          <w:i/>
+          <w:sz w:val="22"/>
+        </w:rPr>
+        <w:t>Faculté des sciences Ain Chock - Master spécialisé Big Data and Cloud Computing</w:t>
+      </w:r>
+    </w:p>
+    <w:p>
+      <w:pPr>
+        <w:spacing w:line="276" w:lineRule="auto"/>
+        <w:rPr>
+          <w:sz w:val="22"/>
+        </w:rPr>
+      </w:pPr>
+      <w:r>
+        <w:rPr>
+          <w:sz w:val="22"/>
+        </w:rPr>
+        <w:tab/>
+      </w:r>
+      <w:r>
+        <w:rPr>
+          <w:b/>
+        </w:rPr>
+        <w:t>2016</w:t>
+      </w:r>
+      <w:r>
+        <w:t xml:space="preserve"> :</w:t>
+      </w:r>
+      <w:r>
+        <w:tab/>
+      </w:r>
+      <w:r>
+        <w:t>Rédacteur</w:t>
+      </w:r>
+      <w:r>
+        <w:t xml:space="preserve"> Web</w:t>
+      </w:r>
+      <w:r>
+        <w:t xml:space="preserve"> </w:t>
+      </w:r>
+      <w:r>
+        <w:t>–</w:t>
+      </w:r>
+      <w:r>
+        <w:t xml:space="preserve"> </w:t>
+      </w:r>
+      <w:r>
+        <w:rPr>
+          <w:i/>
+          <w:sz w:val="22"/>
+        </w:rPr>
+        <w:t>Code Gate</w:t>
+      </w:r>
+    </w:p>
+    <w:p>
+      <w:pPr>
+        <w:spacing w:line="276" w:lineRule="auto"/>
+        <w:ind w:left="708" w:firstLine="708"/>
+        <w:rPr>
+          <w:sz w:val="22"/>
+        </w:rPr>
+      </w:pPr>
+      <w:r>
+        <w:t xml:space="preserve">Stage d’initiation - </w:t>
+      </w:r>
+      <w:r>
+        <w:rPr>
+          <w:i/>
+          <w:sz w:val="22"/>
+        </w:rPr>
+        <w:t>Involys</w:t>
+      </w:r>
+    </w:p>
+    <w:p>
+      <w:pPr>
+        <w:spacing w:line="276" w:lineRule="auto"/>
+        <w:rPr>
+          <w:sz w:val="22"/>
+        </w:rPr>
+      </w:pPr>
+      <w:r>
+        <w:rPr>
+          <w:sz w:val="22"/>
+        </w:rPr>
+        <w:tab/>
+      </w:r>
+      <w:r>
+        <w:rPr>
+          <w:b/>
+        </w:rPr>
+        <w:t>201</w:t>
+      </w:r>
+      <w:r>
+        <w:rPr>
+          <w:b/>
+        </w:rPr>
+        <w:t>3</w:t>
+      </w:r>
+      <w:r>
+        <w:t xml:space="preserve"> :</w:t>
+      </w:r>
+      <w:r>
+        <w:tab/>
+      </w:r>
+      <w:r>
+        <w:t>Rédacteur</w:t>
+      </w:r>
+      <w:r>
+        <w:t xml:space="preserve"> Web</w:t>
+      </w:r>
+      <w:r>
+        <w:t xml:space="preserve"> </w:t>
+      </w:r>
+      <w:r>
+        <w:t>–</w:t>
+      </w:r>
+      <w:r>
+        <w:t xml:space="preserve"> </w:t>
+      </w:r>
+      <w:r>
+        <w:t>Vector Media</w:t>
+      </w:r>
+    </w:p>
+    <w:p>
+      <w:pPr>
+        <w:spacing w:line="276" w:lineRule="auto"/>
+      </w:pPr>
+      <w:r>
+        <w:tab/>
+      </w:r>
+      <w:r>
+        <w:rPr>
+          <w:b/>
+        </w:rPr>
+        <w:t>201</w:t>
+      </w:r>
+      <w:r>
+        <w:rPr>
+          <w:b/>
+        </w:rPr>
+        <w:t>3</w:t>
+      </w:r>
+      <w:r>
+        <w:t xml:space="preserve"> </w:t>
+      </w:r>
+      <w:r>
+        <w:rPr>
+          <w:b/>
+        </w:rPr>
+        <w:t>–</w:t>
+      </w:r>
+      <w:r>
+        <w:t xml:space="preserve"> </w:t>
+      </w:r>
+      <w:r>
+        <w:rPr>
+          <w:b/>
+        </w:rPr>
+        <w:t>2016 </w:t>
+      </w:r>
+      <w:r>
+        <w:t>:</w:t>
+      </w:r>
+      <w:r>
+        <w:tab/>
+      </w:r>
+      <w:r>
+        <w:t>Licence en Sciences Mathématiques et Informatique</w:t>
+      </w:r>
+    </w:p>
+    <w:p>
+      <w:pPr>
+        <w:rPr>
+          <w:i/>
+          <w:sz w:val="22"/>
+        </w:rPr>
+      </w:pPr>
+      <w:r>
+        <w:tab/>
+      </w:r>
+      <w:r>
+        <w:tab/>
+      </w:r>
+      <w:r>
+        <w:rPr>
+          <w:i/>
+          <w:sz w:val="22"/>
+        </w:rPr>
+        <w:t>Faculté des sciences Ain Chock – Option Systèmes et Réseaux</w:t>
+      </w:r>
+    </w:p>
+    <w:p>
+      <w:pPr>
+        <w:spacing w:line="276" w:lineRule="auto"/>
+        <w:rPr>
+          <w:i/>
+          <w:sz w:val="22"/>
+        </w:rPr>
+      </w:pPr>
+      <w:r>
+        <w:rPr>
+          <w:sz w:val="22"/>
+        </w:rPr>
+        <w:tab/>
+      </w:r>
+      <w:r>
+        <w:rPr>
+          <w:sz w:val="22"/>
+        </w:rPr>
+        <w:tab/>
+      </w:r>
+      <w:r>
+        <w:rPr>
+          <w:i/>
+          <w:sz w:val="22"/>
+        </w:rPr>
+        <w:t xml:space="preserve">Projet de fin d’études : </w:t>
+      </w:r>
+      <w:r>
+        <w:rPr>
+          <w:i/>
+          <w:sz w:val="22"/>
+        </w:rPr>
+        <w:t>Software Defined Networking</w:t>
+      </w:r>
+    </w:p>
+    <w:p>
+      <w:pPr>
+        <w:spacing w:line="276" w:lineRule="auto"/>
+      </w:pPr>
+      <w:r>
+        <w:rPr>
+          <w:sz w:val="22"/>
+        </w:rPr>
+        <w:tab/>
+      </w:r>
+      <w:r>
+        <w:rPr>
+          <w:b/>
+        </w:rPr>
+        <w:t>2012-2013 </w:t>
+      </w:r>
+      <w:r>
+        <w:rPr>
+          <w:sz w:val="22"/>
+        </w:rPr>
+        <w:t xml:space="preserve">: </w:t>
       </w:r>
       <w:bookmarkStart w:id="0" w:name="_GoBack"/>
       <w:bookmarkEnd w:id="0"/>
-      <w:r>
-        <w:rPr>
-          <w:b/>
-          <w:sz w:val="32"/>
-        </w:rPr>
-        <w:t xml:space="preserve">DOUS Khadija </w:t>
-      </w:r>
-    </w:p>
-    <w:p>
-      <w:pPr>
-        <w:rPr>
-          <w:sz w:val="28"/>
-        </w:rPr>
-      </w:pPr>
-      <w:r>
-        <w:rPr>
-          <w:sz w:val="28"/>
-        </w:rPr>
-        <w:t>Rédacteur Web</w:t>
-      </w:r>
-    </w:p>
-    <w:p>
-      <w:pPr>
-        <w:rPr>
-          <w:sz w:val="28"/>
-        </w:rPr>
-      </w:pPr>
-      <w:r>
-        <w:rPr>
-          <w:sz w:val="28"/>
-        </w:rPr>
-        <w:t xml:space="preserve">Tel : </w:t>
-      </w:r>
-      <w:r>
-        <w:rPr>
-          <w:sz w:val="28"/>
-        </w:rPr>
-        <w:t>+212 6 -34-73-09-03</w:t>
-      </w:r>
-    </w:p>
-    <w:p>
-      <w:pPr>
-        <w:rPr>
-          <w:sz w:val="28"/>
-        </w:rPr>
-      </w:pPr>
-      <w:r>
-        <w:rPr>
-          <w:sz w:val="28"/>
-        </w:rPr>
-        <w:t xml:space="preserve">Email : </w:t>
-      </w:r>
-      <w:r>
-        <w:rPr>
-          <w:sz w:val="28"/>
-        </w:rPr>
-        <w:t>k.ahaidous@gmail.com</w:t>
-      </w:r>
-    </w:p>
-    <w:p>
-      <w:pPr>
-        <w:spacing w:line="276" w:lineRule="auto"/>
-      </w:pPr>
-    </w:p>
-    <w:p>
-      <w:pPr>
-        <w:spacing w:line="276" w:lineRule="auto"/>
-      </w:pPr>
-    </w:p>
-    <w:p>
-      <w:pPr>
-        <w:spacing w:line="276" w:lineRule="auto"/>
-        <w:rPr>
-          <w:b/>
-          <w:sz w:val="28"/>
-        </w:rPr>
-      </w:pPr>
-      <w:r>
-        <w:rPr>
-          <w:b/>
-          <w:sz w:val="28"/>
-        </w:rPr>
-        <w:t>Profil</w:t>
-      </w:r>
-    </w:p>
-    <w:p>
-      <w:pPr>
-        <w:spacing w:line="276" w:lineRule="auto"/>
-      </w:pPr>
-      <w:r>
-        <w:t>Je</w:t>
-      </w:r>
-      <w:r>
-        <w:t xml:space="preserve"> produi</w:t>
-      </w:r>
-      <w:r>
-        <w:t>s</w:t>
-      </w:r>
-      <w:r>
-        <w:t xml:space="preserve"> des contenus rédactionnels adaptés au </w:t>
-      </w:r>
-      <w:r>
-        <w:t>W</w:t>
-      </w:r>
-      <w:r>
-        <w:t>eb :</w:t>
-      </w:r>
-      <w:r>
-        <w:t xml:space="preserve"> l'écriture doit être concise, rapidement compréhensible et le style dynamique. Cette écriture doit également prendre en compte la dimension interactive du web (commentaires, liens hypertextes...) et correspondre aux exigences des moteurs de recherche (densité de mots-clés, liens hypertextes...). </w:t>
-      </w:r>
-    </w:p>
-    <w:p>
-      <w:pPr>
-        <w:spacing w:line="276" w:lineRule="auto"/>
-      </w:pPr>
-      <w:r>
-        <w:t>Je</w:t>
-      </w:r>
-      <w:r>
-        <w:t xml:space="preserve"> </w:t>
-      </w:r>
-      <w:r>
-        <w:t>suis</w:t>
-      </w:r>
-      <w:r>
-        <w:t xml:space="preserve"> aussi familier </w:t>
-      </w:r>
-      <w:r>
-        <w:t xml:space="preserve">avec </w:t>
-      </w:r>
-      <w:r>
-        <w:t xml:space="preserve">des techniques de référencement naturel et </w:t>
-      </w:r>
-      <w:r>
-        <w:t>entrain d’apprendre le développement Web</w:t>
-      </w:r>
-      <w:r>
-        <w:t>.</w:t>
-      </w:r>
-      <w:r>
-        <w:t xml:space="preserve"> </w:t>
-      </w:r>
-    </w:p>
-    <w:p>
-      <w:pPr>
-        <w:spacing w:line="276" w:lineRule="auto"/>
-        <w:rPr>
-          <w:b/>
-          <w:sz w:val="28"/>
-        </w:rPr>
-      </w:pPr>
-    </w:p>
-    <w:p>
-      <w:pPr>
-        <w:spacing w:line="276" w:lineRule="auto"/>
-        <w:rPr>
-          <w:b/>
-          <w:sz w:val="28"/>
-        </w:rPr>
-      </w:pPr>
-      <w:r>
-        <w:rPr>
-          <w:b/>
-          <w:sz w:val="28"/>
-        </w:rPr>
-        <w:t>Formations et Expériences :</w:t>
-      </w:r>
-      <w:r>
-        <w:br/>
-      </w:r>
-      <w:r>
-        <w:tab/>
-      </w:r>
-      <w:r>
-        <w:rPr>
-          <w:b/>
-        </w:rPr>
-        <w:t>2016 </w:t>
-      </w:r>
-      <w:r>
-        <w:t xml:space="preserve">: Première année de cycle master </w:t>
-      </w:r>
-    </w:p>
-    <w:p>
-      <w:pPr>
-        <w:rPr>
-          <w:i/>
-          <w:sz w:val="22"/>
-        </w:rPr>
-      </w:pPr>
-      <w:r>
-        <w:tab/>
-      </w:r>
-      <w:r>
-        <w:tab/>
-      </w:r>
-      <w:r>
-        <w:rPr>
-          <w:i/>
-          <w:sz w:val="22"/>
-        </w:rPr>
-        <w:t>Faculté des sciences Ain Chock - Master spécialisé Big Data and Cloud Computing</w:t>
-      </w:r>
-    </w:p>
-    <w:p>
-      <w:pPr>
-        <w:spacing w:line="276" w:lineRule="auto"/>
-        <w:rPr>
-          <w:sz w:val="22"/>
-        </w:rPr>
-      </w:pPr>
-      <w:r>
-        <w:rPr>
-          <w:sz w:val="22"/>
-        </w:rPr>
-        <w:tab/>
-      </w:r>
-      <w:r>
-        <w:rPr>
-          <w:b/>
-        </w:rPr>
-        <w:t>2016</w:t>
-      </w:r>
-      <w:r>
-        <w:t xml:space="preserve"> : Stage d’initiation - </w:t>
-      </w:r>
-      <w:r>
-        <w:rPr>
-          <w:i/>
-          <w:sz w:val="22"/>
-        </w:rPr>
-        <w:t>Involys</w:t>
-      </w:r>
-      <w:r>
-        <w:rPr>
-          <w:sz w:val="22"/>
-        </w:rPr>
-        <w:t xml:space="preserve"> </w:t>
-      </w:r>
-    </w:p>
-    <w:p>
-      <w:pPr>
-        <w:spacing w:line="276" w:lineRule="auto"/>
-      </w:pPr>
-      <w:r>
-        <w:tab/>
-      </w:r>
-      <w:r>
-        <w:rPr>
-          <w:b/>
-        </w:rPr>
-        <w:t>201</w:t>
-      </w:r>
-      <w:r>
-        <w:rPr>
-          <w:b/>
-        </w:rPr>
-        <w:t>3</w:t>
-      </w:r>
-      <w:r>
-        <w:t xml:space="preserve"> </w:t>
-      </w:r>
-      <w:r>
-        <w:rPr>
-          <w:b/>
-        </w:rPr>
-        <w:t>–</w:t>
-      </w:r>
-      <w:r>
-        <w:t xml:space="preserve"> </w:t>
-      </w:r>
-      <w:r>
-        <w:rPr>
-          <w:b/>
-        </w:rPr>
-        <w:t>2016 </w:t>
-      </w:r>
-      <w:r>
-        <w:t>: Licence en Sciences Mathématiques et Informatique</w:t>
-      </w:r>
-    </w:p>
-    <w:p>
-      <w:pPr>
-        <w:rPr>
-          <w:i/>
-          <w:sz w:val="22"/>
-        </w:rPr>
-      </w:pPr>
-      <w:r>
-        <w:tab/>
-      </w:r>
-      <w:r>
-        <w:tab/>
-      </w:r>
-      <w:r>
-        <w:rPr>
-          <w:i/>
-          <w:sz w:val="22"/>
-        </w:rPr>
-        <w:t>Faculté des sciences Ain Chock – Option Systèmes et Réseaux</w:t>
-      </w:r>
-    </w:p>
-    <w:p>
-      <w:pPr>
-        <w:spacing w:line="276" w:lineRule="auto"/>
-        <w:rPr>
-          <w:i/>
-          <w:sz w:val="22"/>
-        </w:rPr>
-      </w:pPr>
-      <w:r>
-        <w:rPr>
-          <w:sz w:val="22"/>
-        </w:rPr>
-        <w:tab/>
-      </w:r>
-      <w:r>
-        <w:rPr>
-          <w:sz w:val="22"/>
-        </w:rPr>
-        <w:tab/>
-      </w:r>
-      <w:r>
-        <w:rPr>
-          <w:i/>
-          <w:sz w:val="22"/>
-        </w:rPr>
-        <w:t xml:space="preserve">Projet de fin d’études : </w:t>
-      </w:r>
-      <w:r>
-        <w:rPr>
-          <w:i/>
-          <w:sz w:val="22"/>
-        </w:rPr>
-        <w:t>Software Defined Networking</w:t>
-      </w:r>
-    </w:p>
-    <w:p>
-      <w:pPr>
-        <w:spacing w:line="276" w:lineRule="auto"/>
-      </w:pPr>
-      <w:r>
-        <w:rPr>
-          <w:sz w:val="22"/>
-        </w:rPr>
-        <w:tab/>
-      </w:r>
-      <w:r>
-        <w:rPr>
-          <w:b/>
-        </w:rPr>
-        <w:t>2012-2013 </w:t>
-      </w:r>
-      <w:r>
-        <w:rPr>
-          <w:sz w:val="22"/>
-        </w:rPr>
-        <w:t xml:space="preserve">: </w:t>
-      </w:r>
       <w:r>
         <w:t xml:space="preserve">Baccalauréat Sciences Mathématiques A  </w:t>
       </w:r>

</xml_diff>